<commit_message>
Email Send Functionality (fixed email)
</commit_message>
<xml_diff>
--- a/README.md.docx
+++ b/README.md.docx
@@ -71,15 +71,21 @@
     </w:p>
     <w:p>
       <w:r>
-        <w:t>I wanted to use an image of the Hogwarts Ball but this is protected by copyright, so I used Google’s license filter option.</w:t>
-      </w:r>
-    </w:p>
-    <w:p>
-      <w:r>
+        <w:rPr>
+          <w:noProof/>
+        </w:rPr>
         <w:drawing>
-          <wp:inline distT="0" distB="0" distL="0" distR="0" wp14:anchorId="2115E5D8" wp14:editId="4338E288">
+          <wp:anchor distT="0" distB="0" distL="114300" distR="114300" simplePos="0" relativeHeight="251658240" behindDoc="1" locked="0" layoutInCell="1" allowOverlap="1" wp14:anchorId="2115E5D8" wp14:editId="478DE63D">
+            <wp:simplePos x="0" y="0"/>
+            <wp:positionH relativeFrom="margin">
+              <wp:align>right</wp:align>
+            </wp:positionH>
+            <wp:positionV relativeFrom="paragraph">
+              <wp:posOffset>391795</wp:posOffset>
+            </wp:positionV>
             <wp:extent cx="5943600" cy="2346325"/>
             <wp:effectExtent l="0" t="0" r="0" b="0"/>
+            <wp:wrapSquare wrapText="bothSides"/>
             <wp:docPr id="2" name="Picture 2"/>
             <wp:cNvGraphicFramePr>
               <a:graphicFrameLocks xmlns:a="http://schemas.openxmlformats.org/drawingml/2006/main" noChangeAspect="1"/>
@@ -92,7 +98,13 @@
                     <pic:cNvPicPr/>
                   </pic:nvPicPr>
                   <pic:blipFill>
-                    <a:blip r:embed="rId5"/>
+                    <a:blip r:embed="rId5" cstate="print">
+                      <a:extLst>
+                        <a:ext uri="{28A0092B-C50C-407E-A947-70E740481C1C}">
+                          <a14:useLocalDpi xmlns:a14="http://schemas.microsoft.com/office/drawing/2010/main" val="0"/>
+                        </a:ext>
+                      </a:extLst>
+                    </a:blip>
                     <a:stretch>
                       <a:fillRect/>
                     </a:stretch>
@@ -109,10 +121,81 @@
                 </pic:pic>
               </a:graphicData>
             </a:graphic>
+          </wp:anchor>
+        </w:drawing>
+      </w:r>
+      <w:r>
+        <w:t>I wanted to use an image of the Hogwarts Ball but this is protected by copyright, so I used Google’s license filter option.</w:t>
+      </w:r>
+    </w:p>
+    <w:p/>
+    <w:p>
+      <w:r>
+        <w:t xml:space="preserve">Implication – Privacy </w:t>
+      </w:r>
+    </w:p>
+    <w:p>
+      <w:r>
+        <w:t xml:space="preserve">I want to protect my users data. I can do this by using prepared statements which should stop most forms of SQL injection. </w:t>
+      </w:r>
+    </w:p>
+    <w:p>
+      <w:r>
+        <w:lastRenderedPageBreak/>
+        <w:t>Purchase Ticket Page</w:t>
+      </w:r>
+    </w:p>
+    <w:p>
+      <w:pPr>
+        <w:ind w:right="440"/>
+      </w:pPr>
+      <w:r>
+        <w:t>After some testing I noticed that if you did not select the checkbox you would receive this error.</w:t>
+      </w:r>
+    </w:p>
+    <w:p>
+      <w:pPr>
+        <w:ind w:right="440"/>
+      </w:pPr>
+      <w:r>
+        <w:drawing>
+          <wp:inline distT="0" distB="0" distL="0" distR="0" wp14:anchorId="555C08D2" wp14:editId="1528F0D4">
+            <wp:extent cx="5943600" cy="440055"/>
+            <wp:effectExtent l="0" t="0" r="0" b="0"/>
+            <wp:docPr id="3" name="Picture 3"/>
+            <wp:cNvGraphicFramePr>
+              <a:graphicFrameLocks xmlns:a="http://schemas.openxmlformats.org/drawingml/2006/main" noChangeAspect="1"/>
+            </wp:cNvGraphicFramePr>
+            <a:graphic xmlns:a="http://schemas.openxmlformats.org/drawingml/2006/main">
+              <a:graphicData uri="http://schemas.openxmlformats.org/drawingml/2006/picture">
+                <pic:pic xmlns:pic="http://schemas.openxmlformats.org/drawingml/2006/picture">
+                  <pic:nvPicPr>
+                    <pic:cNvPr id="1" name=""/>
+                    <pic:cNvPicPr/>
+                  </pic:nvPicPr>
+                  <pic:blipFill>
+                    <a:blip r:embed="rId6"/>
+                    <a:stretch>
+                      <a:fillRect/>
+                    </a:stretch>
+                  </pic:blipFill>
+                  <pic:spPr>
+                    <a:xfrm>
+                      <a:off x="0" y="0"/>
+                      <a:ext cx="5943600" cy="440055"/>
+                    </a:xfrm>
+                    <a:prstGeom prst="rect">
+                      <a:avLst/>
+                    </a:prstGeom>
+                  </pic:spPr>
+                </pic:pic>
+              </a:graphicData>
+            </a:graphic>
           </wp:inline>
         </w:drawing>
       </w:r>
     </w:p>
+    <w:p/>
     <w:sectPr>
       <w:pgSz w:w="12240" w:h="15840"/>
       <w:pgMar w:top="1440" w:right="1440" w:bottom="1440" w:left="1440" w:header="720" w:footer="720" w:gutter="0"/>

</xml_diff>